<commit_message>
added expressions that can be used in filters. First implementation, only supports '=' and '|'. 63/0/0.
</commit_message>
<xml_diff>
--- a/doc/TODO.docx
+++ b/doc/TODO.docx
@@ -6,15 +6,8 @@
       <w:pPr>
         <w:pStyle w:val="Title"/>
       </w:pPr>
-      <w:proofErr w:type="spellStart"/>
-      <w:proofErr w:type="gramStart"/>
       <w:r>
-        <w:t>em</w:t>
-      </w:r>
-      <w:proofErr w:type="spellEnd"/>
-      <w:proofErr w:type="gramEnd"/>
-      <w:r>
-        <w:t xml:space="preserve"> TODO</w:t>
+        <w:t>em TODO</w:t>
       </w:r>
     </w:p>
     <w:p/>
@@ -28,15 +21,20 @@
           <w:numId w:val="1"/>
         </w:numPr>
       </w:pPr>
-      <w:proofErr w:type="spellStart"/>
-      <w:proofErr w:type="gramStart"/>
       <w:r>
-        <w:t>em.shlib</w:t>
+        <w:t xml:space="preserve">em.shlib java() function should configure the external Java process for a quick startup. </w:t>
       </w:r>
-      <w:proofErr w:type="spellEnd"/>
-      <w:proofErr w:type="gramEnd"/>
+    </w:p>
+    <w:p>
+      <w:pPr>
+        <w:pStyle w:val="ListParagraph"/>
+        <w:numPr>
+          <w:ilvl w:val="0"/>
+          <w:numId w:val="1"/>
+        </w:numPr>
+      </w:pPr>
       <w:r>
-        <w:t xml:space="preserve"> java() function should configure the external Java process for a quick startup. </w:t>
+        <w:t>Document filters: name=b01, name=b01|b02|b03|b04</w:t>
       </w:r>
       <w:bookmarkStart w:id="0" w:name="_GoBack"/>
       <w:bookmarkEnd w:id="0"/>

</xml_diff>

<commit_message>
-h, minor gld configuration changes, etc.
</commit_message>
<xml_diff>
--- a/doc/TODO.docx
+++ b/doc/TODO.docx
@@ -5,14 +5,48 @@
     <w:p>
       <w:pPr>
         <w:pStyle w:val="Title"/>
-      </w:pPr>
-      <w:r>
-        <w:t>em TODO</w:t>
-      </w:r>
-    </w:p>
-    <w:p/>
-    <w:p/>
-    <w:p/>
+        <w:rPr>
+          <w:rFonts w:ascii="Garamond" w:hAnsi="Garamond"/>
+        </w:rPr>
+      </w:pPr>
+      <w:proofErr w:type="spellStart"/>
+      <w:proofErr w:type="gramStart"/>
+      <w:r>
+        <w:rPr>
+          <w:rFonts w:ascii="Garamond" w:hAnsi="Garamond"/>
+        </w:rPr>
+        <w:t>em</w:t>
+      </w:r>
+      <w:proofErr w:type="spellEnd"/>
+      <w:proofErr w:type="gramEnd"/>
+      <w:r>
+        <w:rPr>
+          <w:rFonts w:ascii="Garamond" w:hAnsi="Garamond"/>
+        </w:rPr>
+        <w:t xml:space="preserve"> TODO</w:t>
+      </w:r>
+    </w:p>
+    <w:p>
+      <w:pPr>
+        <w:rPr>
+          <w:rFonts w:ascii="Garamond" w:hAnsi="Garamond"/>
+        </w:rPr>
+      </w:pPr>
+    </w:p>
+    <w:p>
+      <w:pPr>
+        <w:rPr>
+          <w:rFonts w:ascii="Garamond" w:hAnsi="Garamond"/>
+        </w:rPr>
+      </w:pPr>
+    </w:p>
+    <w:p>
+      <w:pPr>
+        <w:rPr>
+          <w:rFonts w:ascii="Garamond" w:hAnsi="Garamond"/>
+        </w:rPr>
+      </w:pPr>
+    </w:p>
     <w:p>
       <w:pPr>
         <w:pStyle w:val="ListParagraph"/>
@@ -20,10 +54,26 @@
           <w:ilvl w:val="0"/>
           <w:numId w:val="1"/>
         </w:numPr>
-      </w:pPr>
-      <w:r>
-        <w:t xml:space="preserve">em.shlib java() function should configure the external Java process for a quick startup. </w:t>
-      </w:r>
+        <w:rPr>
+          <w:rFonts w:ascii="Garamond" w:hAnsi="Garamond"/>
+        </w:rPr>
+      </w:pPr>
+      <w:r>
+        <w:rPr>
+          <w:rFonts w:ascii="Garamond" w:hAnsi="Garamond"/>
+        </w:rPr>
+        <w:t>Procedure to automatically create the file server node.</w:t>
+      </w:r>
+    </w:p>
+    <w:p>
+      <w:pPr>
+        <w:pStyle w:val="ListParagraph"/>
+        <w:rPr>
+          <w:rFonts w:ascii="Garamond" w:hAnsi="Garamond"/>
+        </w:rPr>
+      </w:pPr>
+      <w:bookmarkStart w:id="0" w:name="_GoBack"/>
+      <w:bookmarkEnd w:id="0"/>
     </w:p>
     <w:p>
       <w:pPr>
@@ -32,10 +82,46 @@
           <w:ilvl w:val="0"/>
           <w:numId w:val="1"/>
         </w:numPr>
-      </w:pPr>
-      <w:r>
-        <w:t>Document filters: name=b01, name=b01|b02|b03|b04</w:t>
-      </w:r>
+        <w:rPr>
+          <w:rFonts w:ascii="Garamond" w:hAnsi="Garamond"/>
+        </w:rPr>
+      </w:pPr>
+      <w:proofErr w:type="gramStart"/>
+      <w:r>
+        <w:rPr>
+          <w:rFonts w:ascii="Garamond" w:hAnsi="Garamond"/>
+        </w:rPr>
+        <w:t>ec2</w:t>
+      </w:r>
+      <w:proofErr w:type="gramEnd"/>
+      <w:r>
+        <w:rPr>
+          <w:rFonts w:ascii="Garamond" w:hAnsi="Garamond"/>
+        </w:rPr>
+        <w:t xml:space="preserve">-user is not guaranteed to have the same </w:t>
+      </w:r>
+      <w:proofErr w:type="spellStart"/>
+      <w:r>
+        <w:rPr>
+          <w:rFonts w:ascii="Garamond" w:hAnsi="Garamond"/>
+        </w:rPr>
+        <w:t>uid</w:t>
+      </w:r>
+      <w:proofErr w:type="spellEnd"/>
+      <w:r>
+        <w:rPr>
+          <w:rFonts w:ascii="Garamond" w:hAnsi="Garamond"/>
+        </w:rPr>
+        <w:t xml:space="preserve"> across the nodes. Best if I create my own consistent users.</w:t>
+      </w:r>
+    </w:p>
+    <w:p>
+      <w:pPr>
+        <w:pStyle w:val="ListParagraph"/>
+        <w:rPr>
+          <w:rFonts w:ascii="Garamond" w:hAnsi="Garamond"/>
+        </w:rPr>
+      </w:pPr>
     </w:p>
     <w:p>
       <w:pPr>
@@ -44,12 +130,515 @@
           <w:ilvl w:val="0"/>
           <w:numId w:val="1"/>
         </w:numPr>
-      </w:pPr>
-      <w:r>
-        <w:t>Remove private keys from the GitHub repository.</w:t>
-      </w:r>
-      <w:bookmarkStart w:id="0" w:name="_GoBack"/>
-      <w:bookmarkEnd w:id="0"/>
+        <w:rPr>
+          <w:rFonts w:ascii="Garamond" w:hAnsi="Garamond"/>
+        </w:rPr>
+      </w:pPr>
+      <w:proofErr w:type="gramStart"/>
+      <w:r>
+        <w:rPr>
+          <w:rFonts w:ascii="Garamond" w:hAnsi="Garamond"/>
+          <w:b/>
+        </w:rPr>
+        <w:t>to</w:t>
+      </w:r>
+      <w:proofErr w:type="gramEnd"/>
+      <w:r>
+        <w:rPr>
+          <w:rFonts w:ascii="Garamond" w:hAnsi="Garamond"/>
+          <w:b/>
+        </w:rPr>
+        <w:t>-deplete</w:t>
+      </w:r>
+      <w:r>
+        <w:rPr>
+          <w:rFonts w:ascii="Garamond" w:hAnsi="Garamond"/>
+        </w:rPr>
+        <w:t>.</w:t>
+      </w:r>
+      <w:r>
+        <w:rPr>
+          <w:rFonts w:ascii="Garamond" w:hAnsi="Garamond"/>
+        </w:rPr>
+        <w:t xml:space="preserve"> Unify “</w:t>
+      </w:r>
+      <w:proofErr w:type="spellStart"/>
+      <w:r>
+        <w:rPr>
+          <w:rFonts w:ascii="Garamond" w:hAnsi="Garamond"/>
+        </w:rPr>
+        <w:t>em</w:t>
+      </w:r>
+      <w:proofErr w:type="spellEnd"/>
+      <w:r>
+        <w:rPr>
+          <w:rFonts w:ascii="Garamond" w:hAnsi="Garamond"/>
+        </w:rPr>
+        <w:t>” and “amazon” libraries.</w:t>
+      </w:r>
+      <w:r>
+        <w:rPr>
+          <w:rFonts w:ascii="Garamond" w:hAnsi="Garamond"/>
+        </w:rPr>
+        <w:t xml:space="preserve"> The </w:t>
+      </w:r>
+      <w:proofErr w:type="spellStart"/>
+      <w:r>
+        <w:rPr>
+          <w:rFonts w:ascii="Garamond" w:hAnsi="Garamond"/>
+        </w:rPr>
+        <w:t>unintegrated</w:t>
+      </w:r>
+      <w:proofErr w:type="spellEnd"/>
+      <w:r>
+        <w:rPr>
+          <w:rFonts w:ascii="Garamond" w:hAnsi="Garamond"/>
+        </w:rPr>
+        <w:t xml:space="preserve"> amazon remnants are maintained in </w:t>
+      </w:r>
+      <w:proofErr w:type="spellStart"/>
+      <w:r>
+        <w:rPr>
+          <w:rFonts w:ascii="Garamond" w:hAnsi="Garamond"/>
+        </w:rPr>
+        <w:t>src</w:t>
+      </w:r>
+      <w:proofErr w:type="spellEnd"/>
+      <w:r>
+        <w:rPr>
+          <w:rFonts w:ascii="Garamond" w:hAnsi="Garamond"/>
+        </w:rPr>
+        <w:t>/main/bash/to-deplete.</w:t>
+      </w:r>
+    </w:p>
+    <w:p>
+      <w:pPr>
+        <w:pStyle w:val="ListParagraph"/>
+        <w:rPr>
+          <w:rFonts w:ascii="Garamond" w:hAnsi="Garamond"/>
+        </w:rPr>
+      </w:pPr>
+    </w:p>
+    <w:p>
+      <w:pPr>
+        <w:pStyle w:val="ListParagraph"/>
+        <w:numPr>
+          <w:ilvl w:val="0"/>
+          <w:numId w:val="1"/>
+        </w:numPr>
+        <w:rPr>
+          <w:rFonts w:ascii="Garamond" w:hAnsi="Garamond"/>
+        </w:rPr>
+      </w:pPr>
+      <w:proofErr w:type="spellStart"/>
+      <w:proofErr w:type="gramStart"/>
+      <w:r>
+        <w:rPr>
+          <w:rFonts w:ascii="Garamond" w:hAnsi="Garamond"/>
+        </w:rPr>
+        <w:t>em</w:t>
+      </w:r>
+      <w:proofErr w:type="spellEnd"/>
+      <w:proofErr w:type="gramEnd"/>
+      <w:r>
+        <w:rPr>
+          <w:rFonts w:ascii="Garamond" w:hAnsi="Garamond"/>
+        </w:rPr>
+        <w:t xml:space="preserve"> create c001-c005  (ranges)</w:t>
+      </w:r>
+    </w:p>
+    <w:p>
+      <w:pPr>
+        <w:pStyle w:val="ListParagraph"/>
+        <w:rPr>
+          <w:rFonts w:ascii="Garamond" w:hAnsi="Garamond"/>
+        </w:rPr>
+      </w:pPr>
+    </w:p>
+    <w:p>
+      <w:pPr>
+        <w:pStyle w:val="ListParagraph"/>
+        <w:numPr>
+          <w:ilvl w:val="0"/>
+          <w:numId w:val="1"/>
+        </w:numPr>
+        <w:rPr>
+          <w:rFonts w:ascii="Garamond" w:hAnsi="Garamond"/>
+        </w:rPr>
+      </w:pPr>
+      <w:r>
+        <w:rPr>
+          <w:rFonts w:ascii="Garamond" w:hAnsi="Garamond"/>
+          <w:b/>
+        </w:rPr>
+        <w:t xml:space="preserve">Remove private keys from the </w:t>
+      </w:r>
+      <w:proofErr w:type="spellStart"/>
+      <w:r>
+        <w:rPr>
+          <w:rFonts w:ascii="Garamond" w:hAnsi="Garamond"/>
+          <w:b/>
+        </w:rPr>
+        <w:t>GitHub</w:t>
+      </w:r>
+      <w:proofErr w:type="spellEnd"/>
+      <w:r>
+        <w:rPr>
+          <w:rFonts w:ascii="Garamond" w:hAnsi="Garamond"/>
+          <w:b/>
+        </w:rPr>
+        <w:t xml:space="preserve"> repository.</w:t>
+      </w:r>
+      <w:r>
+        <w:rPr>
+          <w:rFonts w:ascii="Garamond" w:hAnsi="Garamond"/>
+          <w:b/>
+        </w:rPr>
+        <w:t xml:space="preserve"> </w:t>
+      </w:r>
+      <w:r>
+        <w:rPr>
+          <w:rFonts w:ascii="Garamond" w:hAnsi="Garamond"/>
+        </w:rPr>
+        <w:t xml:space="preserve">Find a better solution to keep the environment identity. Currently it’s in </w:t>
+      </w:r>
+      <w:proofErr w:type="spellStart"/>
+      <w:r>
+        <w:rPr>
+          <w:rFonts w:ascii="Garamond" w:hAnsi="Garamond"/>
+        </w:rPr>
+        <w:t>GitHub</w:t>
+      </w:r>
+      <w:proofErr w:type="spellEnd"/>
+      <w:r>
+        <w:rPr>
+          <w:rFonts w:ascii="Garamond" w:hAnsi="Garamond"/>
+        </w:rPr>
+        <w:t xml:space="preserve"> and publicly accessible. I should get the private/public key from the NFS server and push them to the newly burned instances. Get rid of the private key from </w:t>
+      </w:r>
+      <w:proofErr w:type="spellStart"/>
+      <w:r>
+        <w:rPr>
+          <w:rFonts w:ascii="Garamond" w:hAnsi="Garamond"/>
+        </w:rPr>
+        <w:t>GitHub</w:t>
+      </w:r>
+      <w:proofErr w:type="spellEnd"/>
+      <w:r>
+        <w:rPr>
+          <w:rFonts w:ascii="Garamond" w:hAnsi="Garamond"/>
+        </w:rPr>
+        <w:t xml:space="preserve"> and change it on f01.</w:t>
+      </w:r>
+    </w:p>
+    <w:p>
+      <w:pPr>
+        <w:rPr>
+          <w:rFonts w:ascii="Garamond" w:hAnsi="Garamond"/>
+        </w:rPr>
+      </w:pPr>
+    </w:p>
+    <w:p>
+      <w:pPr>
+        <w:pStyle w:val="ListParagraph"/>
+        <w:numPr>
+          <w:ilvl w:val="0"/>
+          <w:numId w:val="1"/>
+        </w:numPr>
+        <w:rPr>
+          <w:rFonts w:ascii="Garamond" w:hAnsi="Garamond"/>
+        </w:rPr>
+      </w:pPr>
+      <w:r>
+        <w:rPr>
+          <w:rFonts w:ascii="Garamond" w:hAnsi="Garamond"/>
+        </w:rPr>
+        <w:t>Understand the implications of exposing my Amazon keys via usage of ec2 tools on shared instances. Create an “</w:t>
+      </w:r>
+      <w:proofErr w:type="spellStart"/>
+      <w:r>
+        <w:rPr>
+          <w:rFonts w:ascii="Garamond" w:hAnsi="Garamond"/>
+        </w:rPr>
+        <w:t>em</w:t>
+      </w:r>
+      <w:proofErr w:type="spellEnd"/>
+      <w:r>
+        <w:rPr>
+          <w:rFonts w:ascii="Garamond" w:hAnsi="Garamond"/>
+        </w:rPr>
+        <w:t>” account? Currently my secret key is exposed in the environment of the ec2-user on f01.</w:t>
+      </w:r>
+      <w:r>
+        <w:rPr>
+          <w:rFonts w:ascii="Garamond" w:hAnsi="Garamond"/>
+        </w:rPr>
+        <w:br/>
+      </w:r>
+    </w:p>
+    <w:p>
+      <w:pPr>
+        <w:pStyle w:val="ListParagraph"/>
+        <w:numPr>
+          <w:ilvl w:val="0"/>
+          <w:numId w:val="1"/>
+        </w:numPr>
+        <w:rPr>
+          <w:rFonts w:ascii="Garamond" w:hAnsi="Garamond"/>
+        </w:rPr>
+      </w:pPr>
+      <w:r>
+        <w:rPr>
+          <w:rFonts w:ascii="Garamond" w:hAnsi="Garamond"/>
+        </w:rPr>
+        <w:t>Investigate cloud-</w:t>
+      </w:r>
+      <w:proofErr w:type="spellStart"/>
+      <w:r>
+        <w:rPr>
+          <w:rFonts w:ascii="Garamond" w:hAnsi="Garamond"/>
+        </w:rPr>
+        <w:t>init</w:t>
+      </w:r>
+      <w:proofErr w:type="spellEnd"/>
+      <w:r>
+        <w:rPr>
+          <w:rFonts w:ascii="Garamond" w:hAnsi="Garamond"/>
+        </w:rPr>
+        <w:t xml:space="preserve"> – it can do some configuration work. For example, it accepts modules to perform package update. “</w:t>
+      </w:r>
+      <w:r>
+        <w:rPr>
+          <w:rFonts w:ascii="Garamond" w:eastAsia="Times New Roman" w:hAnsi="Garamond" w:cs="Times New Roman"/>
+        </w:rPr>
+        <w:t xml:space="preserve">Defining </w:t>
+      </w:r>
+      <w:proofErr w:type="spellStart"/>
+      <w:r>
+        <w:rPr>
+          <w:rFonts w:ascii="Garamond" w:eastAsia="Times New Roman" w:hAnsi="Garamond" w:cs="Times New Roman"/>
+        </w:rPr>
+        <w:t>userdata</w:t>
+      </w:r>
+      <w:proofErr w:type="spellEnd"/>
+      <w:r>
+        <w:rPr>
+          <w:rFonts w:ascii="Garamond" w:eastAsia="Times New Roman" w:hAnsi="Garamond" w:cs="Times New Roman"/>
+        </w:rPr>
+        <w:t xml:space="preserve"> for instances in AWS seems really useful for doing all kinds of bootstrap-type actions.”</w:t>
+      </w:r>
+    </w:p>
+    <w:p>
+      <w:pPr>
+        <w:pStyle w:val="ListParagraph"/>
+        <w:rPr>
+          <w:rFonts w:ascii="Garamond" w:hAnsi="Garamond"/>
+        </w:rPr>
+      </w:pPr>
+    </w:p>
+    <w:p>
+      <w:pPr>
+        <w:pStyle w:val="ListParagraph"/>
+        <w:numPr>
+          <w:ilvl w:val="0"/>
+          <w:numId w:val="1"/>
+        </w:numPr>
+        <w:rPr>
+          <w:rFonts w:ascii="Garamond" w:hAnsi="Garamond"/>
+        </w:rPr>
+      </w:pPr>
+      <w:proofErr w:type="spellStart"/>
+      <w:proofErr w:type="gramStart"/>
+      <w:r>
+        <w:rPr>
+          <w:rFonts w:ascii="Garamond" w:hAnsi="Garamond"/>
+        </w:rPr>
+        <w:t>em.shlib</w:t>
+      </w:r>
+      <w:proofErr w:type="spellEnd"/>
+      <w:proofErr w:type="gramEnd"/>
+      <w:r>
+        <w:rPr>
+          <w:rFonts w:ascii="Garamond" w:hAnsi="Garamond"/>
+        </w:rPr>
+        <w:t xml:space="preserve"> java() function should configure the external Java process for a quick startup. </w:t>
+      </w:r>
+      <w:r>
+        <w:rPr>
+          <w:rFonts w:ascii="Garamond" w:hAnsi="Garamond"/>
+        </w:rPr>
+        <w:br/>
+      </w:r>
+    </w:p>
+    <w:p>
+      <w:pPr>
+        <w:pStyle w:val="ListParagraph"/>
+        <w:numPr>
+          <w:ilvl w:val="0"/>
+          <w:numId w:val="1"/>
+        </w:numPr>
+        <w:rPr>
+          <w:rFonts w:ascii="Garamond" w:hAnsi="Garamond"/>
+        </w:rPr>
+      </w:pPr>
+      <w:r>
+        <w:rPr>
+          <w:rFonts w:ascii="Garamond" w:hAnsi="Garamond"/>
+        </w:rPr>
+        <w:t>Document filters: name=b01, name=b01|b02|b03|b04</w:t>
+      </w:r>
+    </w:p>
+    <w:p>
+      <w:pPr>
+        <w:pStyle w:val="ListParagraph"/>
+        <w:rPr>
+          <w:rFonts w:ascii="Garamond" w:hAnsi="Garamond"/>
+        </w:rPr>
+      </w:pPr>
+    </w:p>
+    <w:p>
+      <w:pPr>
+        <w:pStyle w:val="ListParagraph"/>
+        <w:numPr>
+          <w:ilvl w:val="0"/>
+          <w:numId w:val="1"/>
+        </w:numPr>
+        <w:rPr>
+          <w:rFonts w:ascii="Garamond" w:hAnsi="Garamond"/>
+        </w:rPr>
+      </w:pPr>
+      <w:r>
+        <w:rPr>
+          <w:rFonts w:ascii="Garamond" w:hAnsi="Garamond"/>
+          <w:b/>
+        </w:rPr>
+        <w:t>Storage</w:t>
+      </w:r>
+      <w:r>
+        <w:rPr>
+          <w:rFonts w:ascii="Garamond" w:hAnsi="Garamond"/>
+          <w:b/>
+        </w:rPr>
+        <w:t xml:space="preserve"> Management</w:t>
+      </w:r>
+    </w:p>
+    <w:p>
+      <w:pPr>
+        <w:rPr>
+          <w:rFonts w:ascii="Garamond" w:hAnsi="Garamond"/>
+        </w:rPr>
+      </w:pPr>
+    </w:p>
+    <w:p>
+      <w:pPr>
+        <w:pStyle w:val="ListParagraph"/>
+        <w:numPr>
+          <w:ilvl w:val="1"/>
+          <w:numId w:val="1"/>
+        </w:numPr>
+        <w:rPr>
+          <w:rFonts w:ascii="Garamond" w:hAnsi="Garamond"/>
+        </w:rPr>
+      </w:pPr>
+      <w:r>
+        <w:rPr>
+          <w:rFonts w:ascii="Garamond" w:hAnsi="Garamond"/>
+        </w:rPr>
+        <w:t>Difference between “standard” and “gp2” volume type. It seems that new instances are created with standard volumes.</w:t>
+      </w:r>
+      <w:r>
+        <w:rPr>
+          <w:rFonts w:ascii="Garamond" w:hAnsi="Garamond"/>
+        </w:rPr>
+        <w:br/>
+      </w:r>
+    </w:p>
+    <w:p>
+      <w:pPr>
+        <w:pStyle w:val="ListParagraph"/>
+        <w:numPr>
+          <w:ilvl w:val="1"/>
+          <w:numId w:val="1"/>
+        </w:numPr>
+        <w:rPr>
+          <w:rFonts w:ascii="Garamond" w:hAnsi="Garamond"/>
+        </w:rPr>
+      </w:pPr>
+      <w:r>
+        <w:rPr>
+          <w:rFonts w:ascii="Garamond" w:hAnsi="Garamond"/>
+        </w:rPr>
+        <w:t xml:space="preserve">Resolve the </w:t>
+      </w:r>
+      <w:proofErr w:type="spellStart"/>
+      <w:r>
+        <w:rPr>
+          <w:rFonts w:ascii="Garamond" w:hAnsi="Garamond"/>
+        </w:rPr>
+        <w:t>lsblk</w:t>
+      </w:r>
+      <w:proofErr w:type="spellEnd"/>
+      <w:r>
+        <w:rPr>
+          <w:rFonts w:ascii="Garamond" w:hAnsi="Garamond"/>
+        </w:rPr>
+        <w:t xml:space="preserve"> problem – format those disks.</w:t>
+      </w:r>
+    </w:p>
+    <w:p>
+      <w:pPr>
+        <w:pStyle w:val="ListParagraph"/>
+        <w:rPr>
+          <w:rFonts w:ascii="Garamond" w:hAnsi="Garamond"/>
+        </w:rPr>
+      </w:pPr>
+    </w:p>
+    <w:p>
+      <w:pPr>
+        <w:rPr>
+          <w:rFonts w:ascii="Garamond" w:hAnsi="Garamond"/>
+        </w:rPr>
+      </w:pPr>
+    </w:p>
+    <w:p>
+      <w:pPr>
+        <w:pStyle w:val="ListParagraph"/>
+        <w:numPr>
+          <w:ilvl w:val="0"/>
+          <w:numId w:val="2"/>
+        </w:numPr>
+        <w:rPr>
+          <w:rFonts w:ascii="Garamond" w:hAnsi="Garamond"/>
+        </w:rPr>
+      </w:pPr>
+      <w:r>
+        <w:rPr>
+          <w:rFonts w:ascii="Garamond" w:hAnsi="Garamond"/>
+        </w:rPr>
+        <w:t xml:space="preserve">Hundreds </w:t>
+      </w:r>
+      <w:proofErr w:type="gramStart"/>
+      <w:r>
+        <w:rPr>
+          <w:rFonts w:ascii="Garamond" w:hAnsi="Garamond"/>
+        </w:rPr>
+        <w:t>of  NFS</w:t>
+      </w:r>
+      <w:proofErr w:type="gramEnd"/>
+      <w:r>
+        <w:rPr>
+          <w:rFonts w:ascii="Garamond" w:hAnsi="Garamond"/>
+        </w:rPr>
+        <w:t xml:space="preserve"> clients hitting the servers?</w:t>
+      </w:r>
+    </w:p>
+    <w:p>
+      <w:pPr>
+        <w:pStyle w:val="ListParagraph"/>
+        <w:rPr>
+          <w:rFonts w:ascii="Garamond" w:hAnsi="Garamond"/>
+        </w:rPr>
+      </w:pPr>
     </w:p>
     <w:sectPr>
       <w:pgSz w:w="12240" w:h="15840"/>
@@ -79,7 +668,120 @@
         <w:rFonts w:ascii="Symbol" w:hAnsi="Symbol" w:hint="default"/>
       </w:rPr>
     </w:lvl>
-    <w:lvl w:ilvl="1" w:tplc="04090003" w:tentative="1">
+    <w:lvl w:ilvl="1" w:tplc="04090003">
+      <w:start w:val="1"/>
+      <w:numFmt w:val="bullet"/>
+      <w:lvlText w:val="o"/>
+      <w:lvlJc w:val="left"/>
+      <w:pPr>
+        <w:ind w:left="1440" w:hanging="360"/>
+      </w:pPr>
+      <w:rPr>
+        <w:rFonts w:ascii="Courier New" w:hAnsi="Courier New" w:hint="default"/>
+      </w:rPr>
+    </w:lvl>
+    <w:lvl w:ilvl="2" w:tplc="04090005" w:tentative="1">
+      <w:start w:val="1"/>
+      <w:numFmt w:val="bullet"/>
+      <w:lvlText w:val=""/>
+      <w:lvlJc w:val="left"/>
+      <w:pPr>
+        <w:ind w:left="2160" w:hanging="360"/>
+      </w:pPr>
+      <w:rPr>
+        <w:rFonts w:ascii="Wingdings" w:hAnsi="Wingdings" w:hint="default"/>
+      </w:rPr>
+    </w:lvl>
+    <w:lvl w:ilvl="3" w:tplc="04090001" w:tentative="1">
+      <w:start w:val="1"/>
+      <w:numFmt w:val="bullet"/>
+      <w:lvlText w:val=""/>
+      <w:lvlJc w:val="left"/>
+      <w:pPr>
+        <w:ind w:left="2880" w:hanging="360"/>
+      </w:pPr>
+      <w:rPr>
+        <w:rFonts w:ascii="Symbol" w:hAnsi="Symbol" w:hint="default"/>
+      </w:rPr>
+    </w:lvl>
+    <w:lvl w:ilvl="4" w:tplc="04090003" w:tentative="1">
+      <w:start w:val="1"/>
+      <w:numFmt w:val="bullet"/>
+      <w:lvlText w:val="o"/>
+      <w:lvlJc w:val="left"/>
+      <w:pPr>
+        <w:ind w:left="3600" w:hanging="360"/>
+      </w:pPr>
+      <w:rPr>
+        <w:rFonts w:ascii="Courier New" w:hAnsi="Courier New" w:hint="default"/>
+      </w:rPr>
+    </w:lvl>
+    <w:lvl w:ilvl="5" w:tplc="04090005" w:tentative="1">
+      <w:start w:val="1"/>
+      <w:numFmt w:val="bullet"/>
+      <w:lvlText w:val=""/>
+      <w:lvlJc w:val="left"/>
+      <w:pPr>
+        <w:ind w:left="4320" w:hanging="360"/>
+      </w:pPr>
+      <w:rPr>
+        <w:rFonts w:ascii="Wingdings" w:hAnsi="Wingdings" w:hint="default"/>
+      </w:rPr>
+    </w:lvl>
+    <w:lvl w:ilvl="6" w:tplc="04090001" w:tentative="1">
+      <w:start w:val="1"/>
+      <w:numFmt w:val="bullet"/>
+      <w:lvlText w:val=""/>
+      <w:lvlJc w:val="left"/>
+      <w:pPr>
+        <w:ind w:left="5040" w:hanging="360"/>
+      </w:pPr>
+      <w:rPr>
+        <w:rFonts w:ascii="Symbol" w:hAnsi="Symbol" w:hint="default"/>
+      </w:rPr>
+    </w:lvl>
+    <w:lvl w:ilvl="7" w:tplc="04090003" w:tentative="1">
+      <w:start w:val="1"/>
+      <w:numFmt w:val="bullet"/>
+      <w:lvlText w:val="o"/>
+      <w:lvlJc w:val="left"/>
+      <w:pPr>
+        <w:ind w:left="5760" w:hanging="360"/>
+      </w:pPr>
+      <w:rPr>
+        <w:rFonts w:ascii="Courier New" w:hAnsi="Courier New" w:hint="default"/>
+      </w:rPr>
+    </w:lvl>
+    <w:lvl w:ilvl="8" w:tplc="04090005" w:tentative="1">
+      <w:start w:val="1"/>
+      <w:numFmt w:val="bullet"/>
+      <w:lvlText w:val=""/>
+      <w:lvlJc w:val="left"/>
+      <w:pPr>
+        <w:ind w:left="6480" w:hanging="360"/>
+      </w:pPr>
+      <w:rPr>
+        <w:rFonts w:ascii="Wingdings" w:hAnsi="Wingdings" w:hint="default"/>
+      </w:rPr>
+    </w:lvl>
+  </w:abstractNum>
+  <w:abstractNum w:abstractNumId="1">
+    <w:nsid w:val="41D008DE"/>
+    <w:multiLevelType w:val="hybridMultilevel"/>
+    <w:tmpl w:val="A498D9B6"/>
+    <w:lvl w:ilvl="0" w:tplc="04090001">
+      <w:start w:val="1"/>
+      <w:numFmt w:val="bullet"/>
+      <w:lvlText w:val=""/>
+      <w:lvlJc w:val="left"/>
+      <w:pPr>
+        <w:ind w:left="720" w:hanging="360"/>
+      </w:pPr>
+      <w:rPr>
+        <w:rFonts w:ascii="Symbol" w:hAnsi="Symbol" w:hint="default"/>
+      </w:rPr>
+    </w:lvl>
+    <w:lvl w:ilvl="1" w:tplc="04090003">
       <w:start w:val="1"/>
       <w:numFmt w:val="bullet"/>
       <w:lvlText w:val="o"/>
@@ -178,6 +880,9 @@
   </w:abstractNum>
   <w:num w:numId="1">
     <w:abstractNumId w:val="0"/>
+  </w:num>
+  <w:num w:numId="2">
+    <w:abstractNumId w:val="1"/>
   </w:num>
 </w:numbering>
 </file>

</xml_diff>